<commit_message>
Finished processing 7/31/15 data and moved files back to results
</commit_message>
<xml_diff>
--- a/Spike_Sorting_Work_Flow.docx
+++ b/Spike_Sorting_Work_Flow.docx
@@ -864,6 +864,81 @@
     <w:p>
       <w:pPr>
         <w:pStyle w:val="ListParagraph"/>
+        <w:numPr>
+          <w:ilvl w:val="1"/>
+          <w:numId w:val="5"/>
+        </w:numPr>
+        <w:autoSpaceDE w:val="0"/>
+        <w:autoSpaceDN w:val="0"/>
+        <w:adjustRightInd w:val="0"/>
+        <w:spacing w:after="0" w:line="240" w:lineRule="auto"/>
+        <w:jc w:val="both"/>
+        <w:rPr>
+          <w:rFonts w:ascii="Times New Roman" w:hAnsi="Times New Roman" w:cs="Times New Roman"/>
+        </w:rPr>
+      </w:pPr>
+      <w:r>
+        <w:rPr>
+          <w:rFonts w:ascii="Times New Roman" w:hAnsi="Times New Roman" w:cs="Times New Roman"/>
+          <w:color w:val="00B050"/>
+        </w:rPr>
+        <w:t xml:space="preserve">padNum </w:t>
+      </w:r>
+      <w:r>
+        <w:rPr>
+          <w:rFonts w:ascii="Times New Roman" w:hAnsi="Times New Roman" w:cs="Times New Roman"/>
+        </w:rPr>
+        <w:t xml:space="preserve">– number of zeros to be padded to the very front of the data. This is normally set to zero (e,g. no padding). </w:t>
+      </w:r>
+    </w:p>
+    <w:p>
+      <w:pPr>
+        <w:pStyle w:val="ListParagraph"/>
+        <w:numPr>
+          <w:ilvl w:val="2"/>
+          <w:numId w:val="5"/>
+        </w:numPr>
+        <w:autoSpaceDE w:val="0"/>
+        <w:autoSpaceDN w:val="0"/>
+        <w:adjustRightInd w:val="0"/>
+        <w:spacing w:after="0" w:line="240" w:lineRule="auto"/>
+        <w:jc w:val="both"/>
+        <w:rPr>
+          <w:rFonts w:ascii="Times New Roman" w:hAnsi="Times New Roman" w:cs="Times New Roman"/>
+          <w:sz w:val="24"/>
+          <w:szCs w:val="24"/>
+        </w:rPr>
+      </w:pPr>
+      <w:r>
+        <w:rPr>
+          <w:rFonts w:ascii="Times New Roman" w:hAnsi="Times New Roman" w:cs="Times New Roman"/>
+        </w:rPr>
+        <w:t>If this code is not added,  then the line ‘</w:t>
+      </w:r>
+      <w:r>
+        <w:rPr>
+          <w:rFonts w:ascii="Times New Roman" w:hAnsi="Times New Roman" w:cs="Times New Roman"/>
+          <w:color w:val="000000"/>
+          <w:sz w:val="20"/>
+          <w:szCs w:val="20"/>
+        </w:rPr>
+        <w:t>mask(m'*ones(1,blanklength+1)+ones(length(m),1)*[-SBAB:blanklength-SBAB])=0;</w:t>
+      </w:r>
+      <w:r>
+        <w:rPr>
+          <w:rFonts w:ascii="Times New Roman" w:hAnsi="Times New Roman" w:cs="Times New Roman"/>
+          <w:color w:val="000000"/>
+          <w:sz w:val="20"/>
+          <w:szCs w:val="20"/>
+        </w:rPr>
+        <w:t xml:space="preserve"> might error, and it is because during a particular stim epoch, there may not be enough data points before the first detected artifact pulse that’s necessary to satisfy SBAB. The error will be : ‘subscript indices must be either real positive integers or logicals’. Therefore we must pad the data at the front in order to maintain the SBAB that we want. </w:t>
+      </w:r>
+      <w:bookmarkStart w:id="0" w:name="_GoBack"/>
+      <w:bookmarkEnd w:id="0"/>
+    </w:p>
+    <w:p>
+      <w:pPr>
+        <w:pStyle w:val="ListParagraph"/>
         <w:ind w:left="1080"/>
         <w:rPr>
           <w:rFonts w:ascii="Times New Roman" w:hAnsi="Times New Roman" w:cs="Times New Roman"/>
@@ -943,6 +1018,7 @@
         <w:rPr>
           <w:noProof/>
         </w:rPr>
+        <w:lastRenderedPageBreak/>
         <w:drawing>
           <wp:inline distT="0" distB="0" distL="0" distR="0" wp14:anchorId="0646BA4E" wp14:editId="7D8E12FB">
             <wp:extent cx="4191000" cy="3638550"/>
@@ -995,7 +1071,6 @@
         <w:rPr>
           <w:rFonts w:ascii="Times New Roman" w:hAnsi="Times New Roman" w:cs="Times New Roman"/>
         </w:rPr>
-        <w:lastRenderedPageBreak/>
         <w:t>Select channel</w:t>
       </w:r>
       <w:r>
@@ -1104,7 +1179,7 @@
           </mc:Choice>
           <mc:Fallback>
             <w:pict>
-              <v:rect w14:anchorId="520EEC1A" id="Rectangle 9" o:spid="_x0000_s1026" style="position:absolute;margin-left:197.85pt;margin-top:36pt;width:31.3pt;height:23.15pt;z-index:251656192;visibility:visible;mso-wrap-style:square;mso-width-percent:0;mso-wrap-distance-left:9pt;mso-wrap-distance-top:0;mso-wrap-distance-right:9pt;mso-wrap-distance-bottom:0;mso-position-horizontal:absolute;mso-position-horizontal-relative:text;mso-position-vertical:absolute;mso-position-vertical-relative:text;mso-width-percent:0;mso-width-relative:margin;v-text-anchor:middle" o:gfxdata="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" filled="f" strokecolor="red" strokeweight="2.25pt"/>
+              <v:rect w14:anchorId="582C50A7" id="Rectangle 9" o:spid="_x0000_s1026" style="position:absolute;margin-left:197.85pt;margin-top:36pt;width:31.3pt;height:23.15pt;z-index:251656192;visibility:visible;mso-wrap-style:square;mso-width-percent:0;mso-wrap-distance-left:9pt;mso-wrap-distance-top:0;mso-wrap-distance-right:9pt;mso-wrap-distance-bottom:0;mso-position-horizontal:absolute;mso-position-horizontal-relative:text;mso-position-vertical:absolute;mso-position-vertical-relative:text;mso-width-percent:0;mso-width-relative:margin;v-text-anchor:middle" o:gfxdata="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" filled="f" strokecolor="red" strokeweight="2.25pt"/>
             </w:pict>
           </mc:Fallback>
         </mc:AlternateContent>
@@ -1231,7 +1306,7 @@
           </mc:Choice>
           <mc:Fallback>
             <w:pict>
-              <v:rect w14:anchorId="39806859" id="Rectangle 3" o:spid="_x0000_s1026" style="position:absolute;margin-left:178.4pt;margin-top:24.3pt;width:17.55pt;height:23.15pt;z-index:251655168;visibility:visible;mso-wrap-style:square;mso-wrap-distance-left:9pt;mso-wrap-distance-top:0;mso-wrap-distance-right:9pt;mso-wrap-distance-bottom:0;mso-position-horizontal:absolute;mso-position-horizontal-relative:text;mso-position-vertical:absolute;mso-position-vertical-relative:text;v-text-anchor:middle" o:gfxdata="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" filled="f" strokecolor="red" strokeweight="2.25pt"/>
+              <v:rect w14:anchorId="1DE888B8" id="Rectangle 3" o:spid="_x0000_s1026" style="position:absolute;margin-left:178.4pt;margin-top:24.3pt;width:17.55pt;height:23.15pt;z-index:251655168;visibility:visible;mso-wrap-style:square;mso-wrap-distance-left:9pt;mso-wrap-distance-top:0;mso-wrap-distance-right:9pt;mso-wrap-distance-bottom:0;mso-position-horizontal:absolute;mso-position-horizontal-relative:text;mso-position-vertical:absolute;mso-position-vertical-relative:text;v-text-anchor:middle" o:gfxdata="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" filled="f" strokecolor="red" strokeweight="2.25pt"/>
             </w:pict>
           </mc:Fallback>
         </mc:AlternateContent>
@@ -1397,6 +1472,7 @@
         <w:rPr>
           <w:rFonts w:ascii="Times New Roman" w:hAnsi="Times New Roman" w:cs="Times New Roman"/>
         </w:rPr>
+        <w:lastRenderedPageBreak/>
         <w:t>Sort/Perform automatic sorting</w:t>
       </w:r>
     </w:p>
@@ -1533,7 +1609,7 @@
           </mc:Choice>
           <mc:Fallback>
             <w:pict>
-              <v:rect w14:anchorId="09422702" id="Rectangle 11" o:spid="_x0000_s1026" style="position:absolute;margin-left:290.85pt;margin-top:78.05pt;width:17.55pt;height:23.15pt;z-index:251658240;visibility:visible;mso-wrap-style:square;mso-wrap-distance-left:9pt;mso-wrap-distance-top:0;mso-wrap-distance-right:9pt;mso-wrap-distance-bottom:0;mso-position-horizontal:absolute;mso-position-horizontal-relative:text;mso-position-vertical:absolute;mso-position-vertical-relative:text;v-text-anchor:middle" o:gfxdata="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" filled="f" strokecolor="red" strokeweight="2.25pt"/>
+              <v:rect w14:anchorId="22FADB22" id="Rectangle 11" o:spid="_x0000_s1026" style="position:absolute;margin-left:290.85pt;margin-top:78.05pt;width:17.55pt;height:23.15pt;z-index:251658240;visibility:visible;mso-wrap-style:square;mso-wrap-distance-left:9pt;mso-wrap-distance-top:0;mso-wrap-distance-right:9pt;mso-wrap-distance-bottom:0;mso-position-horizontal:absolute;mso-position-horizontal-relative:text;mso-position-vertical:absolute;mso-position-vertical-relative:text;v-text-anchor:middle" o:gfxdata="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" filled="f" strokecolor="red" strokeweight="2.25pt"/>
             </w:pict>
           </mc:Fallback>
         </mc:AlternateContent>
@@ -1646,7 +1722,6 @@
         <w:rPr>
           <w:noProof/>
         </w:rPr>
-        <w:lastRenderedPageBreak/>
         <w:drawing>
           <wp:inline distT="0" distB="0" distL="0" distR="0" wp14:anchorId="71A7AB5D" wp14:editId="1B41A508">
             <wp:extent cx="3305175" cy="2286000"/>
@@ -1894,10 +1969,11 @@
           <w:rFonts w:ascii="Times New Roman" w:hAnsi="Times New Roman" w:cs="Times New Roman"/>
           <w:noProof/>
         </w:rPr>
+        <w:lastRenderedPageBreak/>
         <mc:AlternateContent>
           <mc:Choice Requires="wps">
             <w:drawing>
-              <wp:anchor distT="0" distB="0" distL="114300" distR="114300" simplePos="0" relativeHeight="251656192" behindDoc="0" locked="0" layoutInCell="1" allowOverlap="1" wp14:anchorId="25249820" wp14:editId="07ECD5E6">
+              <wp:anchor distT="0" distB="0" distL="114300" distR="114300" simplePos="0" relativeHeight="251657216" behindDoc="0" locked="0" layoutInCell="1" allowOverlap="1" wp14:anchorId="25249820" wp14:editId="07ECD5E6">
                 <wp:simplePos x="0" y="0"/>
                 <wp:positionH relativeFrom="column">
                   <wp:posOffset>1989734</wp:posOffset>
@@ -1962,7 +2038,7 @@
           </mc:Choice>
           <mc:Fallback>
             <w:pict>
-              <v:rect w14:anchorId="7C7E8403" id="Rectangle 8" o:spid="_x0000_s1026" style="position:absolute;margin-left:156.65pt;margin-top:86.9pt;width:78.35pt;height:23.15pt;z-index:251656192;visibility:visible;mso-wrap-style:square;mso-width-percent:0;mso-wrap-distance-left:9pt;mso-wrap-distance-top:0;mso-wrap-distance-right:9pt;mso-wrap-distance-bottom:0;mso-position-horizontal:absolute;mso-position-horizontal-relative:text;mso-position-vertical:absolute;mso-position-vertical-relative:text;mso-width-percent:0;mso-width-relative:margin;v-text-anchor:middle" o:gfxdata="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" filled="f" strokecolor="red" strokeweight="2.25pt"/>
+              <v:rect w14:anchorId="2199B4EF" id="Rectangle 8" o:spid="_x0000_s1026" style="position:absolute;margin-left:156.65pt;margin-top:86.9pt;width:78.35pt;height:23.15pt;z-index:251657216;visibility:visible;mso-wrap-style:square;mso-width-percent:0;mso-wrap-distance-left:9pt;mso-wrap-distance-top:0;mso-wrap-distance-right:9pt;mso-wrap-distance-bottom:0;mso-position-horizontal:absolute;mso-position-horizontal-relative:text;mso-position-vertical:absolute;mso-position-vertical-relative:text;mso-width-percent:0;mso-width-relative:margin;v-text-anchor:middle" o:gfxdata="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" filled="f" strokecolor="red" strokeweight="2.25pt"/>
             </w:pict>
           </mc:Fallback>
         </mc:AlternateContent>
@@ -2051,7 +2127,6 @@
           <w:rFonts w:ascii="Times New Roman" w:hAnsi="Times New Roman" w:cs="Times New Roman"/>
           <w:noProof/>
         </w:rPr>
-        <w:lastRenderedPageBreak/>
         <mc:AlternateContent>
           <mc:Choice Requires="wps">
             <w:drawing>
@@ -2123,7 +2198,7 @@
           </mc:Choice>
           <mc:Fallback>
             <w:pict>
-              <v:rect w14:anchorId="586754E2" id="Rectangle 19" o:spid="_x0000_s1026" style="position:absolute;margin-left:332.95pt;margin-top:119.8pt;width:88.7pt;height:99.05pt;z-index:251659264;visibility:visible;mso-wrap-style:square;mso-width-percent:0;mso-height-percent:0;mso-wrap-distance-left:9pt;mso-wrap-distance-top:0;mso-wrap-distance-right:9pt;mso-wrap-distance-bottom:0;mso-position-horizontal:absolute;mso-position-horizontal-relative:text;mso-position-vertical:absolute;mso-position-vertical-relative:text;mso-width-percent:0;mso-height-percent:0;mso-width-relative:margin;mso-height-relative:margin;v-text-anchor:middle" o:gfxdata="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" filled="f" strokecolor="red" strokeweight="2.25pt"/>
+              <v:rect w14:anchorId="0696B6E9" id="Rectangle 19" o:spid="_x0000_s1026" style="position:absolute;margin-left:332.95pt;margin-top:119.8pt;width:88.7pt;height:99.05pt;z-index:251659264;visibility:visible;mso-wrap-style:square;mso-width-percent:0;mso-height-percent:0;mso-wrap-distance-left:9pt;mso-wrap-distance-top:0;mso-wrap-distance-right:9pt;mso-wrap-distance-bottom:0;mso-position-horizontal:absolute;mso-position-horizontal-relative:text;mso-position-vertical:absolute;mso-position-vertical-relative:text;mso-width-percent:0;mso-height-percent:0;mso-width-relative:margin;mso-height-relative:margin;v-text-anchor:middle" o:gfxdata="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" filled="f" strokecolor="red" strokeweight="2.25pt"/>
             </w:pict>
           </mc:Fallback>
         </mc:AlternateContent>
@@ -2136,7 +2211,7 @@
         <mc:AlternateContent>
           <mc:Choice Requires="wps">
             <w:drawing>
-              <wp:anchor distT="0" distB="0" distL="114300" distR="114300" simplePos="0" relativeHeight="251659264" behindDoc="0" locked="0" layoutInCell="1" allowOverlap="1" wp14:anchorId="3FE684E3" wp14:editId="0984C498">
+              <wp:anchor distT="0" distB="0" distL="114300" distR="114300" simplePos="0" relativeHeight="251660288" behindDoc="0" locked="0" layoutInCell="1" allowOverlap="1" wp14:anchorId="3FE684E3" wp14:editId="0984C498">
                 <wp:simplePos x="0" y="0"/>
                 <wp:positionH relativeFrom="column">
                   <wp:posOffset>1155370</wp:posOffset>
@@ -2204,7 +2279,7 @@
           </mc:Choice>
           <mc:Fallback>
             <w:pict>
-              <v:rect w14:anchorId="5D7335AD" id="Rectangle 14" o:spid="_x0000_s1026" style="position:absolute;margin-left:90.95pt;margin-top:115.2pt;width:103.1pt;height:16.15pt;z-index:251659264;visibility:visible;mso-wrap-style:square;mso-width-percent:0;mso-height-percent:0;mso-wrap-distance-left:9pt;mso-wrap-distance-top:0;mso-wrap-distance-right:9pt;mso-wrap-distance-bottom:0;mso-position-horizontal:absolute;mso-position-horizontal-relative:text;mso-position-vertical:absolute;mso-position-vertical-relative:text;mso-width-percent:0;mso-height-percent:0;mso-width-relative:margin;mso-height-relative:margin;v-text-anchor:middle" o:gfxdata="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" filled="f" strokecolor="red" strokeweight="2.25pt"/>
+              <v:rect w14:anchorId="3D202423" id="Rectangle 14" o:spid="_x0000_s1026" style="position:absolute;margin-left:90.95pt;margin-top:115.2pt;width:103.1pt;height:16.15pt;z-index:251660288;visibility:visible;mso-wrap-style:square;mso-width-percent:0;mso-height-percent:0;mso-wrap-distance-left:9pt;mso-wrap-distance-top:0;mso-wrap-distance-right:9pt;mso-wrap-distance-bottom:0;mso-position-horizontal:absolute;mso-position-horizontal-relative:text;mso-position-vertical:absolute;mso-position-vertical-relative:text;mso-width-percent:0;mso-height-percent:0;mso-width-relative:margin;mso-height-relative:margin;v-text-anchor:middle" o:gfxdata="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" filled="f" strokecolor="red" strokeweight="2.25pt"/>
             </w:pict>
           </mc:Fallback>
         </mc:AlternateContent>
@@ -2382,6 +2457,7 @@
         <w:rPr>
           <w:noProof/>
         </w:rPr>
+        <w:lastRenderedPageBreak/>
         <w:drawing>
           <wp:inline distT="0" distB="0" distL="0" distR="0" wp14:anchorId="74A6F19E" wp14:editId="1431AC89">
             <wp:extent cx="6371539" cy="3510473"/>
@@ -2516,7 +2592,6 @@
         <w:rPr>
           <w:rFonts w:ascii="Times New Roman" w:hAnsi="Times New Roman" w:cs="Times New Roman"/>
         </w:rPr>
-        <w:lastRenderedPageBreak/>
         <w:t>Time axis units: Use ‘Spikes per second’</w:t>
       </w:r>
       <w:r>
@@ -2849,6 +2924,7 @@
         <w:rPr>
           <w:noProof/>
         </w:rPr>
+        <w:lastRenderedPageBreak/>
         <w:drawing>
           <wp:inline distT="0" distB="0" distL="0" distR="0" wp14:anchorId="0744C90A" wp14:editId="7F26DC5C">
             <wp:extent cx="1738270" cy="2618842"/>
@@ -3033,6 +3109,135 @@
         <w:pStyle w:val="ListParagraph"/>
         <w:numPr>
           <w:ilvl w:val="0"/>
+          <w:numId w:val="9"/>
+        </w:numPr>
+        <w:jc w:val="both"/>
+        <w:rPr>
+          <w:rFonts w:ascii="Times New Roman" w:hAnsi="Times New Roman" w:cs="Times New Roman"/>
+        </w:rPr>
+      </w:pPr>
+      <w:r>
+        <w:rPr>
+          <w:rFonts w:ascii="Times New Roman" w:hAnsi="Times New Roman" w:cs="Times New Roman"/>
+        </w:rPr>
+        <w:t xml:space="preserve">Note: </w:t>
+      </w:r>
+      <w:r>
+        <w:rPr>
+          <w:rFonts w:ascii="Times New Roman" w:hAnsi="Times New Roman" w:cs="Times New Roman"/>
+          <w:highlight w:val="yellow"/>
+        </w:rPr>
+        <w:t xml:space="preserve">Confusion may arise when the </w:t>
+      </w:r>
+      <w:r>
+        <w:rPr>
+          <w:rFonts w:ascii="Times New Roman" w:hAnsi="Times New Roman" w:cs="Times New Roman"/>
+          <w:highlight w:val="yellow"/>
+        </w:rPr>
+        <w:t>pre-DBS, DBS-on and post-DBS recording periods are not the same length.</w:t>
+      </w:r>
+      <w:r>
+        <w:rPr>
+          <w:rFonts w:ascii="Times New Roman" w:hAnsi="Times New Roman" w:cs="Times New Roman"/>
+        </w:rPr>
+        <w:t xml:space="preserve"> E.g. in the figure below, the pre-DBS and DBS-on periods were </w:t>
+      </w:r>
+      <w:r>
+        <w:rPr>
+          <w:rFonts w:ascii="Times New Roman" w:hAnsi="Times New Roman" w:cs="Times New Roman"/>
+        </w:rPr>
+        <w:t xml:space="preserve">2mins long while the DBS-on period was only 30s long. </w:t>
+      </w:r>
+      <w:r>
+        <w:rPr>
+          <w:rFonts w:ascii="Times New Roman" w:hAnsi="Times New Roman" w:cs="Times New Roman"/>
+          <w:highlight w:val="yellow"/>
+        </w:rPr>
+        <w:t>This means that are more rows in the pre-DBS and post-DBS periods compared to the DBS-on period.</w:t>
+      </w:r>
+      <w:r>
+        <w:rPr>
+          <w:rFonts w:ascii="Times New Roman" w:hAnsi="Times New Roman" w:cs="Times New Roman"/>
+        </w:rPr>
+        <w:t xml:space="preserve"> </w:t>
+      </w:r>
+      <w:r>
+        <w:rPr>
+          <w:rFonts w:ascii="Times New Roman" w:hAnsi="Times New Roman" w:cs="Times New Roman"/>
+        </w:rPr>
+        <w:t xml:space="preserve">This is why the </w:t>
+      </w:r>
+      <w:r>
+        <w:rPr>
+          <w:rFonts w:ascii="Times New Roman" w:hAnsi="Times New Roman" w:cs="Times New Roman"/>
+        </w:rPr>
+        <w:t xml:space="preserve">raster is denser in the pre-DBS and post-DBS periods, while the average spike rate is not that different. </w:t>
+      </w:r>
+    </w:p>
+    <w:p>
+      <w:pPr>
+        <w:pStyle w:val="ListParagraph"/>
+        <w:jc w:val="center"/>
+        <w:rPr>
+          <w:rFonts w:ascii="Times New Roman" w:hAnsi="Times New Roman" w:cs="Times New Roman"/>
+        </w:rPr>
+      </w:pPr>
+      <w:r>
+        <w:rPr>
+          <w:rFonts w:ascii="Times New Roman" w:hAnsi="Times New Roman" w:cs="Times New Roman"/>
+          <w:noProof/>
+        </w:rPr>
+        <w:lastRenderedPageBreak/>
+        <w:drawing>
+          <wp:inline distT="0" distB="0" distL="0" distR="0" wp14:anchorId="76AAD04F" wp14:editId="120650A7">
+            <wp:extent cx="5040172" cy="3899002"/>
+            <wp:effectExtent l="0" t="0" r="8255" b="6350"/>
+            <wp:docPr id="15" name="Picture 2"/>
+            <wp:cNvGraphicFramePr>
+              <a:graphicFrameLocks xmlns:a="http://schemas.openxmlformats.org/drawingml/2006/main"/>
+            </wp:cNvGraphicFramePr>
+            <a:graphic xmlns:a="http://schemas.openxmlformats.org/drawingml/2006/main">
+              <a:graphicData uri="http://schemas.openxmlformats.org/drawingml/2006/picture">
+                <pic:pic xmlns:pic="http://schemas.openxmlformats.org/drawingml/2006/picture">
+                  <pic:nvPicPr>
+                    <pic:cNvPr id="3" name="Picture 2"/>
+                    <pic:cNvPicPr>
+                      <a:picLocks/>
+                    </pic:cNvPicPr>
+                  </pic:nvPicPr>
+                  <pic:blipFill>
+                    <a:blip r:embed="rId15" cstate="print">
+                      <a:extLst>
+                        <a:ext uri="{28A0092B-C50C-407E-A947-70E740481C1C}">
+                          <a14:useLocalDpi xmlns:a14="http://schemas.microsoft.com/office/drawing/2010/main" val="0"/>
+                        </a:ext>
+                      </a:extLst>
+                    </a:blip>
+                    <a:stretch>
+                      <a:fillRect/>
+                    </a:stretch>
+                  </pic:blipFill>
+                  <pic:spPr>
+                    <a:xfrm>
+                      <a:off x="0" y="0"/>
+                      <a:ext cx="5042102" cy="3900495"/>
+                    </a:xfrm>
+                    <a:prstGeom prst="rect">
+                      <a:avLst/>
+                    </a:prstGeom>
+                  </pic:spPr>
+                </pic:pic>
+              </a:graphicData>
+            </a:graphic>
+          </wp:inline>
+        </w:drawing>
+      </w:r>
+    </w:p>
+    <w:p>
+      <w:pPr>
+        <w:pStyle w:val="ListParagraph"/>
+        <w:numPr>
+          <w:ilvl w:val="0"/>
           <w:numId w:val="1"/>
         </w:numPr>
         <w:jc w:val="both"/>
@@ -3100,8 +3305,6 @@
         </w:rPr>
         <w:t>Bin = 0.1ms</w:t>
       </w:r>
-      <w:bookmarkStart w:id="0" w:name="_GoBack"/>
-      <w:bookmarkEnd w:id="0"/>
     </w:p>
     <w:p>
       <w:pPr>
@@ -3257,7 +3460,6 @@
         <w:rPr>
           <w:rFonts w:ascii="Times New Roman" w:hAnsi="Times New Roman" w:cs="Times New Roman"/>
         </w:rPr>
-        <w:lastRenderedPageBreak/>
         <w:t>15 samples before artifact detection: 15*1/44000 = 0.34ms</w:t>
       </w:r>
     </w:p>
@@ -3277,19 +3479,7 @@
         <w:rPr>
           <w:rFonts w:ascii="Times New Roman" w:hAnsi="Times New Roman" w:cs="Times New Roman"/>
         </w:rPr>
-        <w:t xml:space="preserve">15 samples </w:t>
-      </w:r>
-      <w:r>
-        <w:rPr>
-          <w:rFonts w:ascii="Times New Roman" w:hAnsi="Times New Roman" w:cs="Times New Roman"/>
-        </w:rPr>
-        <w:t>after</w:t>
-      </w:r>
-      <w:r>
-        <w:rPr>
-          <w:rFonts w:ascii="Times New Roman" w:hAnsi="Times New Roman" w:cs="Times New Roman"/>
-        </w:rPr>
-        <w:t xml:space="preserve"> artifact detection: 15*1/44000 = 0.34ms</w:t>
+        <w:t>15 samples after artifact detection: 15*1/44000 = 0.34ms</w:t>
       </w:r>
     </w:p>
     <w:p>
@@ -4555,7 +4745,7 @@
   <w:abstractNum w:abstractNumId="11" w15:restartNumberingAfterBreak="0">
     <w:nsid w:val="73293AB4"/>
     <w:multiLevelType w:val="hybridMultilevel"/>
-    <w:tmpl w:val="7E1A337A"/>
+    <w:tmpl w:val="282A5F34"/>
     <w:lvl w:ilvl="0" w:tplc="04090001">
       <w:start w:val="1"/>
       <w:numFmt w:val="bullet"/>

</xml_diff>